<commit_message>
Dynamic chunk generation and custom shader
</commit_message>
<xml_diff>
--- a/Documents/Szakdolgozat Piltz Gergely G1VYQG.docx
+++ b/Documents/Szakdolgozat Piltz Gergely G1VYQG.docx
@@ -209,6 +209,7 @@
       <w:sdtPr>
         <w:rPr>
           <w:rFonts w:eastAsiaTheme="minorHAnsi" w:cstheme="minorBidi"/>
+          <w:b w:val="0"/>
           <w:color w:val="auto"/>
           <w:kern w:val="2"/>
           <w:sz w:val="22"/>
@@ -2841,7 +2842,7 @@
           <w:sz w:val="24"/>
           <w:szCs w:val="24"/>
         </w:rPr>
-        <w:t xml:space="preserve">A videójátékok alapjaiban az informatika szokásos "image"-e jelenik meg, mely a problémamegoldást, programozást és a különböző funkcionalitások megvalósítását jelenti. A videójáték fejlesztés, mint terület nagyon dinamikus, a technológia folyamatosan fejlődik, melynek eredménye képpen újabb és újabb kihívásokkal állítja szembe a fejlesztőket. Ennek eredménye képpen a videójátékok is egyre összetettebbek és realisztikusabbak. Ám nem feltétlenük kell a realizmust és a komplexitást üldözni, hiszen egyszerűbb grafikával és játékmenettel rendelkező játékok is emberek millióinak nyújtanak elfoglaltságot nap mint nap. </w:t>
+        <w:t xml:space="preserve">A videójátékok alapjaiban az informatika szokásos image-e jelenik meg, mely a problémamegoldást, programozást és a különböző funkcionalitások megvalósítását jelenti. A videójáték fejlesztés, mint terület nagyon dinamikus, a technológia folyamatosan fejlődik, melynek eredménye képpen újabb és újabb kihívásokkal állítja szembe a fejlesztőket. Ennek eredménye képpen a videójátékok is egyre összetettebbek és realisztikusabbak. Ám nem feltétlenük kell a realizmust és a komplexitást üldözni, hiszen egyszerűbb grafikával és játékmenettel rendelkező játékok is emberek millióinak nyújtanak elfoglaltságot nap mint nap. </w:t>
       </w:r>
     </w:p>
     <w:p>
@@ -3062,14 +3063,7 @@
           <w:sz w:val="24"/>
           <w:szCs w:val="24"/>
         </w:rPr>
-        <w:t>p</w:t>
-      </w:r>
-      <w:r>
-        <w:rPr>
-          <w:sz w:val="24"/>
-          <w:szCs w:val="24"/>
-        </w:rPr>
-        <w:t>rocedurális</w:t>
+        <w:t>procedurális</w:t>
       </w:r>
       <w:r>
         <w:rPr>
@@ -3104,14 +3098,7 @@
           <w:sz w:val="24"/>
           <w:szCs w:val="24"/>
         </w:rPr>
-        <w:t>pály</w:t>
-      </w:r>
-      <w:r>
-        <w:rPr>
-          <w:sz w:val="24"/>
-          <w:szCs w:val="24"/>
-        </w:rPr>
-        <w:t xml:space="preserve">át </w:t>
+        <w:t xml:space="preserve">pályát </w:t>
       </w:r>
       <w:r>
         <w:rPr>
@@ -3349,6 +3336,7 @@
     </w:p>
     <w:p>
       <w:pPr>
+        <w:jc w:val="both"/>
         <w:rPr>
           <w:sz w:val="24"/>
           <w:szCs w:val="24"/>
@@ -3378,6 +3366,7 @@
     </w:p>
     <w:p>
       <w:pPr>
+        <w:jc w:val="both"/>
         <w:rPr>
           <w:sz w:val="24"/>
           <w:szCs w:val="24"/>
@@ -3428,32 +3417,8 @@
     </w:p>
     <w:p>
       <w:pPr>
-        <w:rPr>
-          <w:b/>
-          <w:bCs/>
-          <w:caps/>
-          <w:color w:val="FF0000"/>
-          <w:sz w:val="24"/>
-          <w:szCs w:val="24"/>
-          <w:highlight w:val="black"/>
-        </w:rPr>
-      </w:pPr>
-      <w:r>
-        <w:rPr>
-          <w:b/>
-          <w:bCs/>
-          <w:caps/>
-          <w:color w:val="FF0000"/>
-          <w:sz w:val="24"/>
-          <w:szCs w:val="24"/>
-          <w:highlight w:val="black"/>
-        </w:rPr>
-        <w:t>megvan a játék, csak kell egy screenshot megszerkesztve, hogy illusztrálja a négyzetrácsos felépítést</w:t>
-      </w:r>
-    </w:p>
-    <w:p>
-      <w:pPr>
         <w:pStyle w:val="Heading2"/>
+        <w:jc w:val="both"/>
       </w:pPr>
       <w:bookmarkStart w:id="6" w:name="_Toc167744974"/>
       <w:r>
@@ -3469,6 +3434,7 @@
     </w:p>
     <w:p>
       <w:pPr>
+        <w:jc w:val="both"/>
         <w:rPr>
           <w:sz w:val="24"/>
           <w:szCs w:val="24"/>
@@ -3491,6 +3457,7 @@
     </w:p>
     <w:p>
       <w:pPr>
+        <w:jc w:val="both"/>
         <w:rPr>
           <w:sz w:val="24"/>
           <w:szCs w:val="24"/>
@@ -3520,6 +3487,7 @@
     </w:p>
     <w:p>
       <w:pPr>
+        <w:jc w:val="both"/>
         <w:rPr>
           <w:sz w:val="24"/>
           <w:szCs w:val="24"/>
@@ -3570,588 +3538,624 @@
     </w:p>
     <w:p>
       <w:pPr>
-        <w:rPr>
-          <w:b/>
-          <w:bCs/>
-          <w:caps/>
-          <w:color w:val="FF0000"/>
-          <w:sz w:val="24"/>
-          <w:szCs w:val="24"/>
-          <w:highlight w:val="black"/>
-        </w:rPr>
-      </w:pPr>
-      <w:r>
-        <w:rPr>
-          <w:b/>
-          <w:bCs/>
-          <w:caps/>
-          <w:color w:val="FF0000"/>
-          <w:sz w:val="24"/>
-          <w:szCs w:val="24"/>
-          <w:highlight w:val="black"/>
-        </w:rPr>
-        <w:t>megvan a játék,</w:t>
-      </w:r>
-      <w:r>
-        <w:rPr>
-          <w:b/>
-          <w:bCs/>
-          <w:caps/>
-          <w:color w:val="FF0000"/>
-          <w:sz w:val="24"/>
-          <w:szCs w:val="24"/>
-          <w:highlight w:val="black"/>
+        <w:keepNext/>
+        <w:jc w:val="both"/>
+      </w:pPr>
+      <w:r>
+        <w:rPr>
+          <w:noProof/>
+          <w:sz w:val="24"/>
+          <w:szCs w:val="24"/>
+        </w:rPr>
+        <w:drawing>
+          <wp:inline distT="0" distB="0" distL="0" distR="0" wp14:anchorId="35EFD9CA" wp14:editId="1B1095E4">
+            <wp:extent cx="5699110" cy="1944000"/>
+            <wp:effectExtent l="0" t="0" r="0" b="0"/>
+            <wp:docPr id="722776976" name="Picture 1"/>
+            <wp:cNvGraphicFramePr>
+              <a:graphicFrameLocks xmlns:a="http://schemas.openxmlformats.org/drawingml/2006/main" noChangeAspect="1"/>
+            </wp:cNvGraphicFramePr>
+            <a:graphic xmlns:a="http://schemas.openxmlformats.org/drawingml/2006/main">
+              <a:graphicData uri="http://schemas.openxmlformats.org/drawingml/2006/picture">
+                <pic:pic xmlns:pic="http://schemas.openxmlformats.org/drawingml/2006/picture">
+                  <pic:nvPicPr>
+                    <pic:cNvPr id="722776976" name="Picture 722776976"/>
+                    <pic:cNvPicPr/>
+                  </pic:nvPicPr>
+                  <pic:blipFill rotWithShape="1">
+                    <a:blip r:embed="rId8" cstate="print">
+                      <a:extLst>
+                        <a:ext uri="{28A0092B-C50C-407E-A947-70E740481C1C}">
+                          <a14:useLocalDpi xmlns:a14="http://schemas.microsoft.com/office/drawing/2010/main" val="0"/>
+                        </a:ext>
+                      </a:extLst>
+                    </a:blip>
+                    <a:srcRect t="18999" b="16629"/>
+                    <a:stretch/>
+                  </pic:blipFill>
+                  <pic:spPr bwMode="auto">
+                    <a:xfrm>
+                      <a:off x="0" y="0"/>
+                      <a:ext cx="5731510" cy="1955052"/>
+                    </a:xfrm>
+                    <a:prstGeom prst="rect">
+                      <a:avLst/>
+                    </a:prstGeom>
+                    <a:ln>
+                      <a:noFill/>
+                    </a:ln>
+                    <a:extLst>
+                      <a:ext uri="{53640926-AAD7-44D8-BBD7-CCE9431645EC}">
+                        <a14:shadowObscured xmlns:a14="http://schemas.microsoft.com/office/drawing/2010/main"/>
+                      </a:ext>
+                    </a:extLst>
+                  </pic:spPr>
+                </pic:pic>
+              </a:graphicData>
+            </a:graphic>
+          </wp:inline>
+        </w:drawing>
+      </w:r>
+    </w:p>
+    <w:p>
+      <w:pPr>
+        <w:pStyle w:val="Caption"/>
+        <w:jc w:val="center"/>
+        <w:rPr>
+          <w:noProof/>
+          <w:color w:val="000000" w:themeColor="text1"/>
+        </w:rPr>
+      </w:pPr>
+      <w:r>
+        <w:rPr>
+          <w:noProof/>
+          <w:color w:val="000000" w:themeColor="text1"/>
+        </w:rPr>
+        <w:fldChar w:fldCharType="begin"/>
+      </w:r>
+      <w:r>
+        <w:rPr>
+          <w:noProof/>
+          <w:color w:val="000000" w:themeColor="text1"/>
+        </w:rPr>
+        <w:instrText xml:space="preserve"> SEQ ábra \* ARABIC </w:instrText>
+      </w:r>
+      <w:r>
+        <w:rPr>
+          <w:noProof/>
+          <w:color w:val="000000" w:themeColor="text1"/>
+        </w:rPr>
+        <w:fldChar w:fldCharType="separate"/>
+      </w:r>
+      <w:r>
+        <w:rPr>
+          <w:noProof/>
+          <w:color w:val="000000" w:themeColor="text1"/>
+        </w:rPr>
+        <w:t>1</w:t>
+      </w:r>
+      <w:r>
+        <w:rPr>
+          <w:noProof/>
+          <w:color w:val="000000" w:themeColor="text1"/>
+        </w:rPr>
+        <w:fldChar w:fldCharType="end"/>
+      </w:r>
+      <w:r>
+        <w:rPr>
+          <w:noProof/>
+          <w:color w:val="000000" w:themeColor="text1"/>
+        </w:rPr>
+        <w:t>. ábra Minecraft</w:t>
+      </w:r>
+    </w:p>
+    <w:p>
+      <w:pPr>
+        <w:jc w:val="both"/>
+        <w:rPr>
+          <w:sz w:val="24"/>
+          <w:szCs w:val="24"/>
+        </w:rPr>
+      </w:pPr>
+      <w:r>
+        <w:rPr>
+          <w:sz w:val="24"/>
+          <w:szCs w:val="24"/>
+        </w:rPr>
+        <w:lastRenderedPageBreak/>
+        <w:t>A Voxel technológia lehetővé teszi a nagyméretű környezetek rugalmas és hatékony megjelenítését, ami hozzájárult a voxel alapú játékok népszerűségéhez. Ezen túlmenően a voxeljátékokhoz gyakran társított kockás esztétika ikonikussá és felismerhetővé vált a játékközösségben.</w:t>
+      </w:r>
+    </w:p>
+    <w:p>
+      <w:pPr>
+        <w:pStyle w:val="Heading1"/>
+      </w:pPr>
+      <w:bookmarkStart w:id="7" w:name="_Toc167744975"/>
+      <w:r>
+        <w:t>Mesh</w:t>
+      </w:r>
+      <w:r>
+        <w:t xml:space="preserve"> (háló)</w:t>
+      </w:r>
+      <w:r>
+        <w:t xml:space="preserve"> Előállítás, Megjelenítés</w:t>
+      </w:r>
+      <w:bookmarkEnd w:id="7"/>
+    </w:p>
+    <w:p>
+      <w:pPr>
+        <w:jc w:val="both"/>
+        <w:rPr>
+          <w:sz w:val="24"/>
+          <w:szCs w:val="24"/>
+        </w:rPr>
+      </w:pPr>
+      <w:r>
+        <w:rPr>
+          <w:sz w:val="24"/>
+          <w:szCs w:val="24"/>
+        </w:rPr>
+        <w:t>A</w:t>
+      </w:r>
+      <w:r>
+        <w:rPr>
+          <w:sz w:val="24"/>
+          <w:szCs w:val="24"/>
         </w:rPr>
         <w:t xml:space="preserve"> </w:t>
       </w:r>
       <w:r>
         <w:rPr>
-          <w:b/>
-          <w:bCs/>
-          <w:caps/>
-          <w:color w:val="FF0000"/>
-          <w:sz w:val="24"/>
-          <w:szCs w:val="24"/>
-          <w:highlight w:val="black"/>
-        </w:rPr>
-        <w:t>csak</w:t>
-      </w:r>
-      <w:r>
-        <w:rPr>
-          <w:b/>
-          <w:bCs/>
-          <w:caps/>
-          <w:color w:val="FF0000"/>
-          <w:sz w:val="24"/>
-          <w:szCs w:val="24"/>
-          <w:highlight w:val="black"/>
-        </w:rPr>
-        <w:t xml:space="preserve"> kell egy screenshot megszerkesztve ami illusztrálja a kockás felépítést</w:t>
-      </w:r>
-    </w:p>
-    <w:p>
-      <w:pPr>
-        <w:rPr>
-          <w:sz w:val="24"/>
-          <w:szCs w:val="24"/>
-        </w:rPr>
-      </w:pPr>
-      <w:r>
-        <w:rPr>
-          <w:sz w:val="24"/>
-          <w:szCs w:val="24"/>
-        </w:rPr>
-        <w:t>A Voxel technológia lehetővé teszi a nagyméretű környezetek rugalmas és hatékony megjelenítését, ami hozzájárult a voxel alapú játékok népszerűségéhez. Ezen túlmenően a voxeljátékokhoz gyakran társított kockás esztétika ikonikussá és felismerhetővé vált a játékközösségben.</w:t>
-      </w:r>
-    </w:p>
-    <w:p>
-      <w:pPr>
-        <w:rPr>
-          <w:b/>
-          <w:bCs/>
-          <w:caps/>
-          <w:color w:val="FF0000"/>
-          <w:sz w:val="24"/>
-          <w:szCs w:val="24"/>
-          <w:highlight w:val="black"/>
-        </w:rPr>
-      </w:pPr>
-      <w:r>
-        <w:rPr>
-          <w:b/>
-          <w:bCs/>
-          <w:caps/>
-          <w:color w:val="FF0000"/>
-          <w:sz w:val="24"/>
-          <w:szCs w:val="24"/>
-          <w:highlight w:val="black"/>
-        </w:rPr>
-        <w:t>ha túl sok lenne a tartalom akkor vissza lehet venni a játékok „lényegtelen” történelmi hátteréből és csak belinkelni</w:t>
-      </w:r>
-    </w:p>
-    <w:p>
-      <w:pPr>
-        <w:pStyle w:val="Heading1"/>
-      </w:pPr>
-      <w:bookmarkStart w:id="7" w:name="_Toc167744975"/>
-      <w:r>
+          <w:sz w:val="24"/>
+          <w:szCs w:val="24"/>
+        </w:rPr>
+        <w:t xml:space="preserve">számítógépes grafikában használt </w:t>
+      </w:r>
+      <w:r>
+        <w:rPr>
+          <w:sz w:val="24"/>
+          <w:szCs w:val="24"/>
+        </w:rPr>
+        <w:t>mesh</w:t>
+      </w:r>
+      <w:r>
+        <w:rPr>
+          <w:sz w:val="24"/>
+          <w:szCs w:val="24"/>
+        </w:rPr>
+        <w:t xml:space="preserve"> (háló)</w:t>
+      </w:r>
+      <w:r>
+        <w:rPr>
+          <w:sz w:val="24"/>
+          <w:szCs w:val="24"/>
+        </w:rPr>
+        <w:t xml:space="preserve"> </w:t>
+      </w:r>
+      <w:r>
+        <w:rPr>
+          <w:sz w:val="24"/>
+          <w:szCs w:val="24"/>
+        </w:rPr>
+        <w:t xml:space="preserve">kifejezés, </w:t>
+      </w:r>
+      <w:r>
+        <w:rPr>
+          <w:sz w:val="24"/>
+          <w:szCs w:val="24"/>
+        </w:rPr>
+        <w:t>egy olyan adatstruktúrára utal, amely</w:t>
+      </w:r>
+      <w:r>
+        <w:rPr>
+          <w:sz w:val="24"/>
+          <w:szCs w:val="24"/>
+        </w:rPr>
+        <w:t xml:space="preserve"> 3 dimenziós</w:t>
+      </w:r>
+      <w:r>
+        <w:rPr>
+          <w:sz w:val="24"/>
+          <w:szCs w:val="24"/>
+        </w:rPr>
+        <w:t xml:space="preserve"> objektumok felszínét definiálja poliéder formájában. A poliéder egy olyan térbeli alakzat, amelyet pontok, élek és oldallapok definiálnak, vagy másszóval egy poliédert minden oldalról síkok határolnak. Poliéder például a kocka, de a gömb nem, hiszen a gömbnek nincs sík felszíne. </w:t>
+      </w:r>
+      <w:r>
+        <w:rPr>
+          <w:sz w:val="24"/>
+          <w:szCs w:val="24"/>
+        </w:rPr>
+        <w:t xml:space="preserve">A számítógépes grafikában íves felületeket is </w:t>
+      </w:r>
+      <w:r>
+        <w:rPr>
+          <w:sz w:val="24"/>
+          <w:szCs w:val="24"/>
+        </w:rPr>
+        <w:t>hálók</w:t>
+      </w:r>
+      <w:r>
+        <w:rPr>
+          <w:sz w:val="24"/>
+          <w:szCs w:val="24"/>
+        </w:rPr>
+        <w:t xml:space="preserve"> segítségével jelenítenek meg, akkor azonban a felület le van egyszerűsítve síklapokra. </w:t>
+      </w:r>
+    </w:p>
+    <w:p>
+      <w:pPr>
+        <w:pStyle w:val="Heading2"/>
+      </w:pPr>
+      <w:bookmarkStart w:id="8" w:name="_Toc167744976"/>
+      <w:r>
+        <w:t>Vertex</w:t>
+      </w:r>
+      <w:bookmarkEnd w:id="8"/>
+    </w:p>
+    <w:p>
+      <w:pPr>
+        <w:jc w:val="both"/>
+        <w:rPr>
+          <w:sz w:val="24"/>
+          <w:szCs w:val="24"/>
+        </w:rPr>
+      </w:pPr>
+      <w:r>
+        <w:rPr>
+          <w:sz w:val="24"/>
+          <w:szCs w:val="24"/>
+        </w:rPr>
+        <w:t xml:space="preserve">Vertex-nek nevezünk egy olyan pontot, ahol kettő vagy több él találkozik. Ezekből definiálhatóak az élek, </w:t>
+      </w:r>
+      <w:r>
+        <w:rPr>
+          <w:sz w:val="24"/>
+          <w:szCs w:val="24"/>
+        </w:rPr>
+        <w:t xml:space="preserve">amelyek körbezárnak egy adott poligont. </w:t>
+      </w:r>
+    </w:p>
+    <w:p>
+      <w:pPr>
+        <w:jc w:val="both"/>
+        <w:rPr>
+          <w:sz w:val="24"/>
+          <w:szCs w:val="24"/>
+        </w:rPr>
+      </w:pPr>
+      <w:r>
+        <w:rPr>
+          <w:sz w:val="24"/>
+          <w:szCs w:val="24"/>
+        </w:rPr>
+        <w:t xml:space="preserve">Egy </w:t>
+      </w:r>
+      <w:r>
+        <w:rPr>
+          <w:sz w:val="24"/>
+          <w:szCs w:val="24"/>
+        </w:rPr>
+        <w:t>háló</w:t>
+      </w:r>
+      <w:r>
+        <w:rPr>
+          <w:sz w:val="24"/>
+          <w:szCs w:val="24"/>
+        </w:rPr>
+        <w:t xml:space="preserve"> használhat bármilyen N-csúcsú poligont a felszín definiálására, de a legelterjedtebb megoldás a háromszöget veszi alapul. Egy háromszög alapú </w:t>
+      </w:r>
+      <w:r>
+        <w:rPr>
+          <w:sz w:val="24"/>
+          <w:szCs w:val="24"/>
+        </w:rPr>
+        <w:t>hálóra</w:t>
+      </w:r>
+      <w:r>
+        <w:rPr>
+          <w:sz w:val="24"/>
+          <w:szCs w:val="24"/>
+        </w:rPr>
+        <w:t xml:space="preserve"> Triangle</w:t>
+      </w:r>
+      <w:r>
+        <w:rPr>
+          <w:sz w:val="24"/>
+          <w:szCs w:val="24"/>
+        </w:rPr>
+        <w:t xml:space="preserve"> </w:t>
+      </w:r>
+      <w:r>
+        <w:rPr>
+          <w:sz w:val="24"/>
+          <w:szCs w:val="24"/>
+        </w:rPr>
+        <w:t xml:space="preserve">Mesh-ként hivatkoznak. </w:t>
+      </w:r>
+    </w:p>
+    <w:p>
+      <w:pPr>
+        <w:jc w:val="both"/>
+        <w:rPr>
+          <w:sz w:val="24"/>
+          <w:szCs w:val="24"/>
+        </w:rPr>
+      </w:pPr>
+      <w:r>
+        <w:rPr>
+          <w:sz w:val="24"/>
+          <w:szCs w:val="24"/>
+        </w:rPr>
+        <w:t xml:space="preserve">Egy </w:t>
+      </w:r>
+      <w:r>
+        <w:rPr>
+          <w:sz w:val="24"/>
+          <w:szCs w:val="24"/>
+        </w:rPr>
+        <w:t>háló</w:t>
+      </w:r>
+      <w:r>
+        <w:rPr>
+          <w:sz w:val="24"/>
+          <w:szCs w:val="24"/>
+        </w:rPr>
+        <w:t xml:space="preserve"> definiálása többfajta adatszerkezettel is lehetséges. Az ilyen adatszerkezetek </w:t>
+      </w:r>
+      <w:r>
+        <w:rPr>
+          <w:sz w:val="24"/>
+          <w:szCs w:val="24"/>
+        </w:rPr>
+        <w:t>rendelik hozzá</w:t>
+      </w:r>
+      <w:r>
+        <w:rPr>
+          <w:sz w:val="24"/>
+          <w:szCs w:val="24"/>
+        </w:rPr>
+        <w:t xml:space="preserve"> a </w:t>
+      </w:r>
+      <w:r>
+        <w:rPr>
+          <w:sz w:val="24"/>
+          <w:szCs w:val="24"/>
+        </w:rPr>
+        <w:t>vertex-elket</w:t>
+      </w:r>
+      <w:r>
+        <w:rPr>
+          <w:sz w:val="24"/>
+          <w:szCs w:val="24"/>
+        </w:rPr>
+        <w:t xml:space="preserve"> a poligonok</w:t>
+      </w:r>
+      <w:r>
+        <w:rPr>
+          <w:sz w:val="24"/>
+          <w:szCs w:val="24"/>
+        </w:rPr>
+        <w:t xml:space="preserve">hoz, </w:t>
+      </w:r>
+      <w:r>
+        <w:rPr>
+          <w:sz w:val="24"/>
+          <w:szCs w:val="24"/>
+        </w:rPr>
+        <w:t>Unity esetében háromszögek</w:t>
+      </w:r>
+      <w:r>
+        <w:rPr>
+          <w:sz w:val="24"/>
+          <w:szCs w:val="24"/>
+        </w:rPr>
+        <w:t>hez</w:t>
+      </w:r>
+      <w:r>
+        <w:rPr>
+          <w:sz w:val="24"/>
+          <w:szCs w:val="24"/>
+        </w:rPr>
+        <w:t>.</w:t>
+      </w:r>
+      <w:r>
+        <w:rPr>
+          <w:sz w:val="24"/>
+          <w:szCs w:val="24"/>
+        </w:rPr>
+        <w:t xml:space="preserve"> </w:t>
+      </w:r>
+    </w:p>
+    <w:p>
+      <w:pPr>
+        <w:pStyle w:val="Heading2"/>
+      </w:pPr>
+      <w:bookmarkStart w:id="9" w:name="_Toc167744977"/>
+      <w:r>
+        <w:t>Vertices</w:t>
+      </w:r>
+      <w:bookmarkEnd w:id="9"/>
+    </w:p>
+    <w:p>
+      <w:pPr>
+        <w:jc w:val="both"/>
+        <w:rPr>
+          <w:sz w:val="24"/>
+          <w:szCs w:val="24"/>
+        </w:rPr>
+      </w:pPr>
+      <w:r>
+        <w:rPr>
+          <w:sz w:val="24"/>
+          <w:szCs w:val="24"/>
+        </w:rPr>
+        <w:t xml:space="preserve">A vertices </w:t>
+      </w:r>
+      <w:r>
+        <w:rPr>
+          <w:sz w:val="24"/>
+          <w:szCs w:val="24"/>
+        </w:rPr>
+        <w:t xml:space="preserve">(vertex többesszáma) </w:t>
+      </w:r>
+      <w:r>
+        <w:rPr>
+          <w:sz w:val="24"/>
+          <w:szCs w:val="24"/>
+        </w:rPr>
+        <w:t xml:space="preserve">tömb egydimenziós adatszerkezet, amelyen belül 3 dimenziós vektorok (Vector3) találhatók. Ezek a háló pontjainak </w:t>
+      </w:r>
+      <w:r>
+        <w:rPr>
+          <w:sz w:val="24"/>
+          <w:szCs w:val="24"/>
+        </w:rPr>
+        <w:t xml:space="preserve">térbeli </w:t>
+      </w:r>
+      <w:r>
+        <w:rPr>
+          <w:sz w:val="24"/>
+          <w:szCs w:val="24"/>
+        </w:rPr>
+        <w:t xml:space="preserve">elhelyezkedését határozzák meg. Tulajdonképpen egy hosszú felsorolás az összes </w:t>
+      </w:r>
+      <w:r>
+        <w:rPr>
+          <w:sz w:val="24"/>
+          <w:szCs w:val="24"/>
+        </w:rPr>
+        <w:t>vertex-ről</w:t>
+      </w:r>
+      <w:r>
+        <w:rPr>
+          <w:sz w:val="24"/>
+          <w:szCs w:val="24"/>
+        </w:rPr>
+        <w:t>. (Az ismétlődés meg van engedve)</w:t>
+      </w:r>
+      <w:r>
+        <w:rPr>
+          <w:sz w:val="24"/>
+          <w:szCs w:val="24"/>
+        </w:rPr>
+        <w:t xml:space="preserve"> </w:t>
+      </w:r>
+    </w:p>
+    <w:p>
+      <w:pPr>
+        <w:jc w:val="both"/>
+        <w:rPr>
+          <w:sz w:val="24"/>
+          <w:szCs w:val="24"/>
+        </w:rPr>
+      </w:pPr>
+      <w:r>
+        <w:rPr>
+          <w:sz w:val="24"/>
+          <w:szCs w:val="24"/>
+        </w:rPr>
+        <w:t xml:space="preserve">Unity-n belül a maximális vertex szám egy hálón belül 16-bites buffer esetén </w:t>
+      </w:r>
+      <w:r>
+        <w:rPr>
+          <w:sz w:val="24"/>
+          <w:szCs w:val="24"/>
+        </w:rPr>
+        <w:t>65535</w:t>
+      </w:r>
+      <w:r>
+        <w:rPr>
+          <w:sz w:val="24"/>
+          <w:szCs w:val="24"/>
+        </w:rPr>
+        <w:t xml:space="preserve"> vagy több mint 4 milliárd 32-bites buffer esetén. A 16-bites buffer az alapértelmezett</w:t>
+      </w:r>
+      <w:r>
+        <w:rPr>
+          <w:sz w:val="24"/>
+          <w:szCs w:val="24"/>
+        </w:rPr>
+        <w:t>, hiszen feleannyi memóriát használ, mint a 32-bites buffer.</w:t>
+      </w:r>
+    </w:p>
+    <w:p>
+      <w:pPr>
+        <w:pStyle w:val="Heading2"/>
+      </w:pPr>
+      <w:bookmarkStart w:id="10" w:name="_Toc167744978"/>
+      <w:r>
+        <w:t>Triangles</w:t>
+      </w:r>
+      <w:bookmarkEnd w:id="10"/>
+    </w:p>
+    <w:p>
+      <w:pPr>
+        <w:jc w:val="both"/>
+        <w:rPr>
+          <w:sz w:val="24"/>
+          <w:szCs w:val="24"/>
+        </w:rPr>
+      </w:pPr>
+      <w:r>
+        <w:rPr>
+          <w:sz w:val="24"/>
+          <w:szCs w:val="24"/>
+        </w:rPr>
+        <w:t xml:space="preserve">A triangles tömb szintén egydimenziós adatszerkezet, amely indexeket (Integer) tartalmaz, amelyek a vertices tömbre mutatnak. A tömb 3-as </w:t>
+      </w:r>
+      <w:r>
+        <w:rPr>
+          <w:sz w:val="24"/>
+          <w:szCs w:val="24"/>
+        </w:rPr>
+        <w:t>index</w:t>
+      </w:r>
+      <w:r>
+        <w:rPr>
+          <w:sz w:val="24"/>
+          <w:szCs w:val="24"/>
+        </w:rPr>
+        <w:t xml:space="preserve">csoportonkként van értelmezve. </w:t>
+      </w:r>
+      <w:r>
+        <w:rPr>
+          <w:sz w:val="24"/>
+          <w:szCs w:val="24"/>
+        </w:rPr>
+        <w:t>Minden hármas csoport egy háromszöghöz rendeli hozzá a háromszög csúcsainak a vertices tömbben definiált pozícióját indexelés segítségével. Ezekből következik, hogy a triangles tömb elemeinek száma mindig 3 többszöröse.</w:t>
+      </w:r>
+    </w:p>
+    <w:p>
+      <w:pPr>
+        <w:pStyle w:val="Heading2"/>
+      </w:pPr>
+      <w:bookmarkStart w:id="11" w:name="_Toc167744979"/>
+      <w:r>
+        <w:t>Flat Shading vs Smooth Shading</w:t>
+      </w:r>
+      <w:bookmarkEnd w:id="11"/>
+    </w:p>
+    <w:p>
+      <w:pPr>
+        <w:rPr>
+          <w:sz w:val="24"/>
+          <w:szCs w:val="24"/>
+        </w:rPr>
+      </w:pPr>
+      <w:r>
+        <w:rPr>
+          <w:sz w:val="24"/>
+          <w:szCs w:val="24"/>
+        </w:rPr>
+        <w:t xml:space="preserve">A Shading a Mesh megvilágítására vonatkozó kifejezés. Grafikai megjelenítéskor a megvilágítás a vertex-ek normáljaiból vannak kiszámítva. Egy vertex normálja az élektől függ, amelyeknek tagja. Ha egy vertex csak egy háromszöghöz tartozik az azt jelenti, hogy csak kettő élnek a végpontja, amelyekből egyértelműen kiszámítható a normálvektor. Ha egy </w:t>
+      </w:r>
+      <w:r>
+        <w:rPr>
+          <w:sz w:val="24"/>
+          <w:szCs w:val="24"/>
+        </w:rPr>
         <w:lastRenderedPageBreak/>
-        <w:t>Mesh</w:t>
-      </w:r>
-      <w:r>
-        <w:t xml:space="preserve"> (háló)</w:t>
-      </w:r>
-      <w:r>
-        <w:t xml:space="preserve"> Előállítás, Megjelenítés</w:t>
-      </w:r>
-      <w:bookmarkEnd w:id="7"/>
-    </w:p>
-    <w:p>
-      <w:pPr>
-        <w:jc w:val="both"/>
-        <w:rPr>
-          <w:sz w:val="24"/>
-          <w:szCs w:val="24"/>
-        </w:rPr>
-      </w:pPr>
-      <w:r>
-        <w:rPr>
-          <w:sz w:val="24"/>
-          <w:szCs w:val="24"/>
-        </w:rPr>
-        <w:t>A</w:t>
-      </w:r>
-      <w:r>
-        <w:rPr>
-          <w:sz w:val="24"/>
-          <w:szCs w:val="24"/>
-        </w:rPr>
-        <w:t xml:space="preserve"> </w:t>
-      </w:r>
-      <w:r>
-        <w:rPr>
-          <w:sz w:val="24"/>
-          <w:szCs w:val="24"/>
-        </w:rPr>
-        <w:t xml:space="preserve">számítógépes grafikában használt </w:t>
-      </w:r>
-      <w:r>
-        <w:rPr>
-          <w:sz w:val="24"/>
-          <w:szCs w:val="24"/>
-        </w:rPr>
-        <w:t>mesh</w:t>
-      </w:r>
-      <w:r>
-        <w:rPr>
-          <w:sz w:val="24"/>
-          <w:szCs w:val="24"/>
-        </w:rPr>
-        <w:t xml:space="preserve"> (háló)</w:t>
-      </w:r>
-      <w:r>
-        <w:rPr>
-          <w:sz w:val="24"/>
-          <w:szCs w:val="24"/>
-        </w:rPr>
-        <w:t xml:space="preserve"> </w:t>
-      </w:r>
-      <w:r>
-        <w:rPr>
-          <w:sz w:val="24"/>
-          <w:szCs w:val="24"/>
-        </w:rPr>
-        <w:t xml:space="preserve">kifejezés, </w:t>
-      </w:r>
-      <w:r>
-        <w:rPr>
-          <w:sz w:val="24"/>
-          <w:szCs w:val="24"/>
-        </w:rPr>
-        <w:t>egy olyan adatstruktúrára utal, amely</w:t>
-      </w:r>
-      <w:r>
-        <w:rPr>
-          <w:sz w:val="24"/>
-          <w:szCs w:val="24"/>
-        </w:rPr>
-        <w:t xml:space="preserve"> 3 dimenziós</w:t>
-      </w:r>
-      <w:r>
-        <w:rPr>
-          <w:sz w:val="24"/>
-          <w:szCs w:val="24"/>
-        </w:rPr>
-        <w:t xml:space="preserve"> objektumok felszínét definiálja poliéder formájában. A poliéder egy olyan térbeli alakzat, amelyet pontok, élek és oldallapok definiálnak, vagy másszóval egy poliédert minden oldalról síkok határolnak. Poliéder például a kocka, de a gömb nem, hiszen a gömbnek nincs sík felszíne. </w:t>
-      </w:r>
-      <w:r>
-        <w:rPr>
-          <w:sz w:val="24"/>
-          <w:szCs w:val="24"/>
-        </w:rPr>
-        <w:t xml:space="preserve">A számítógépes grafikában íves felületeket is </w:t>
-      </w:r>
-      <w:r>
-        <w:rPr>
-          <w:sz w:val="24"/>
-          <w:szCs w:val="24"/>
-        </w:rPr>
-        <w:t>hálók</w:t>
-      </w:r>
-      <w:r>
-        <w:rPr>
-          <w:sz w:val="24"/>
-          <w:szCs w:val="24"/>
-        </w:rPr>
-        <w:t xml:space="preserve"> segítségével jelenítenek meg, akkor azonban a felület le van egyszerűsítve síklapokra. </w:t>
-      </w:r>
-    </w:p>
-    <w:p>
-      <w:pPr>
-        <w:pStyle w:val="Heading2"/>
-      </w:pPr>
-      <w:bookmarkStart w:id="8" w:name="_Toc167744976"/>
-      <w:r>
-        <w:t>Vertex</w:t>
-      </w:r>
-      <w:bookmarkEnd w:id="8"/>
-    </w:p>
-    <w:p>
-      <w:pPr>
-        <w:jc w:val="both"/>
-        <w:rPr>
-          <w:sz w:val="24"/>
-          <w:szCs w:val="24"/>
-        </w:rPr>
-      </w:pPr>
-      <w:r>
-        <w:rPr>
-          <w:sz w:val="24"/>
-          <w:szCs w:val="24"/>
-        </w:rPr>
-        <w:t xml:space="preserve">Vertex-nek nevezünk egy olyan pontot, ahol kettő vagy több él találkozik. Ezekből definiálhatóak az élek, </w:t>
-      </w:r>
-      <w:r>
-        <w:rPr>
-          <w:sz w:val="24"/>
-          <w:szCs w:val="24"/>
-        </w:rPr>
-        <w:t xml:space="preserve">amelyek körbezárnak egy adott poligont. </w:t>
-      </w:r>
-    </w:p>
-    <w:p>
-      <w:pPr>
-        <w:jc w:val="both"/>
-        <w:rPr>
-          <w:sz w:val="24"/>
-          <w:szCs w:val="24"/>
-        </w:rPr>
-      </w:pPr>
-      <w:r>
-        <w:rPr>
-          <w:sz w:val="24"/>
-          <w:szCs w:val="24"/>
-        </w:rPr>
-        <w:t xml:space="preserve">Egy </w:t>
-      </w:r>
-      <w:r>
-        <w:rPr>
-          <w:sz w:val="24"/>
-          <w:szCs w:val="24"/>
-        </w:rPr>
-        <w:t>háló</w:t>
-      </w:r>
-      <w:r>
-        <w:rPr>
-          <w:sz w:val="24"/>
-          <w:szCs w:val="24"/>
-        </w:rPr>
-        <w:t xml:space="preserve"> használhat bármilyen N-csúcsú poligont a felszín definiálására, de a legelterjedtebb megoldás a háromszöget veszi alapul. Egy háromszög alapú </w:t>
-      </w:r>
-      <w:r>
-        <w:rPr>
-          <w:sz w:val="24"/>
-          <w:szCs w:val="24"/>
-        </w:rPr>
-        <w:t>hálóra</w:t>
-      </w:r>
-      <w:r>
-        <w:rPr>
-          <w:sz w:val="24"/>
-          <w:szCs w:val="24"/>
-        </w:rPr>
-        <w:t xml:space="preserve"> Triangle</w:t>
-      </w:r>
-      <w:r>
-        <w:rPr>
-          <w:sz w:val="24"/>
-          <w:szCs w:val="24"/>
-        </w:rPr>
-        <w:t xml:space="preserve"> </w:t>
-      </w:r>
-      <w:r>
-        <w:rPr>
-          <w:sz w:val="24"/>
-          <w:szCs w:val="24"/>
-        </w:rPr>
-        <w:t xml:space="preserve">Mesh-ként hivatkoznak. </w:t>
-      </w:r>
-    </w:p>
-    <w:p>
-      <w:pPr>
-        <w:jc w:val="both"/>
-        <w:rPr>
-          <w:sz w:val="24"/>
-          <w:szCs w:val="24"/>
-        </w:rPr>
-      </w:pPr>
-      <w:r>
-        <w:rPr>
-          <w:sz w:val="24"/>
-          <w:szCs w:val="24"/>
-        </w:rPr>
-        <w:t xml:space="preserve">Egy </w:t>
-      </w:r>
-      <w:r>
-        <w:rPr>
-          <w:sz w:val="24"/>
-          <w:szCs w:val="24"/>
-        </w:rPr>
-        <w:t>háló</w:t>
-      </w:r>
-      <w:r>
-        <w:rPr>
-          <w:sz w:val="24"/>
-          <w:szCs w:val="24"/>
-        </w:rPr>
-        <w:t xml:space="preserve"> definiálása többfajta adatszerkezettel is lehetséges. Az ilyen adatszerkezetek </w:t>
-      </w:r>
-      <w:r>
-        <w:rPr>
-          <w:sz w:val="24"/>
-          <w:szCs w:val="24"/>
-        </w:rPr>
-        <w:t>rendelik hozzá</w:t>
-      </w:r>
-      <w:r>
-        <w:rPr>
-          <w:sz w:val="24"/>
-          <w:szCs w:val="24"/>
-        </w:rPr>
-        <w:t xml:space="preserve"> a </w:t>
-      </w:r>
-      <w:r>
-        <w:rPr>
-          <w:sz w:val="24"/>
-          <w:szCs w:val="24"/>
-        </w:rPr>
-        <w:t>vertex-elket</w:t>
-      </w:r>
-      <w:r>
-        <w:rPr>
-          <w:sz w:val="24"/>
-          <w:szCs w:val="24"/>
-        </w:rPr>
-        <w:t xml:space="preserve"> a poligonok</w:t>
-      </w:r>
-      <w:r>
-        <w:rPr>
-          <w:sz w:val="24"/>
-          <w:szCs w:val="24"/>
-        </w:rPr>
-        <w:t xml:space="preserve">hoz, </w:t>
-      </w:r>
-      <w:r>
-        <w:rPr>
-          <w:sz w:val="24"/>
-          <w:szCs w:val="24"/>
-        </w:rPr>
-        <w:t>Unity esetében háromszögek</w:t>
-      </w:r>
-      <w:r>
-        <w:rPr>
-          <w:sz w:val="24"/>
-          <w:szCs w:val="24"/>
-        </w:rPr>
-        <w:t>hez</w:t>
-      </w:r>
-      <w:r>
-        <w:rPr>
-          <w:sz w:val="24"/>
-          <w:szCs w:val="24"/>
-        </w:rPr>
-        <w:t>.</w:t>
-      </w:r>
-      <w:r>
-        <w:rPr>
-          <w:sz w:val="24"/>
-          <w:szCs w:val="24"/>
-        </w:rPr>
-        <w:t xml:space="preserve"> </w:t>
-      </w:r>
-    </w:p>
-    <w:p>
-      <w:pPr>
-        <w:pStyle w:val="Heading2"/>
-      </w:pPr>
-      <w:bookmarkStart w:id="9" w:name="_Toc167744977"/>
-      <w:r>
-        <w:t>Vertices</w:t>
-      </w:r>
-      <w:bookmarkEnd w:id="9"/>
-    </w:p>
-    <w:p>
-      <w:pPr>
-        <w:jc w:val="both"/>
-        <w:rPr>
-          <w:sz w:val="24"/>
-          <w:szCs w:val="24"/>
-        </w:rPr>
-      </w:pPr>
-      <w:r>
-        <w:rPr>
-          <w:sz w:val="24"/>
-          <w:szCs w:val="24"/>
-        </w:rPr>
-        <w:t xml:space="preserve">A vertices </w:t>
-      </w:r>
-      <w:r>
-        <w:rPr>
-          <w:sz w:val="24"/>
-          <w:szCs w:val="24"/>
-        </w:rPr>
-        <w:t xml:space="preserve">(vertex többesszáma) </w:t>
-      </w:r>
-      <w:r>
-        <w:rPr>
-          <w:sz w:val="24"/>
-          <w:szCs w:val="24"/>
-        </w:rPr>
-        <w:t xml:space="preserve">tömb egydimenziós adatszerkezet, amelyen belül 3 dimenziós vektorok (Vector3) találhatók. Ezek a háló pontjainak </w:t>
-      </w:r>
-      <w:r>
-        <w:rPr>
-          <w:sz w:val="24"/>
-          <w:szCs w:val="24"/>
-        </w:rPr>
-        <w:t xml:space="preserve">térbeli </w:t>
-      </w:r>
-      <w:r>
-        <w:rPr>
-          <w:sz w:val="24"/>
-          <w:szCs w:val="24"/>
-        </w:rPr>
-        <w:t xml:space="preserve">elhelyezkedését határozzák meg. Tulajdonképpen egy hosszú felsorolás az összes </w:t>
-      </w:r>
-      <w:r>
-        <w:rPr>
-          <w:sz w:val="24"/>
-          <w:szCs w:val="24"/>
-        </w:rPr>
-        <w:t>vertex-ről</w:t>
-      </w:r>
-      <w:r>
-        <w:rPr>
-          <w:sz w:val="24"/>
-          <w:szCs w:val="24"/>
-        </w:rPr>
-        <w:t>. (Az ismétlődés meg van engedve)</w:t>
-      </w:r>
-      <w:r>
-        <w:rPr>
-          <w:sz w:val="24"/>
-          <w:szCs w:val="24"/>
-        </w:rPr>
-        <w:t xml:space="preserve"> </w:t>
-      </w:r>
-    </w:p>
-    <w:p>
-      <w:pPr>
-        <w:jc w:val="both"/>
-        <w:rPr>
-          <w:sz w:val="24"/>
-          <w:szCs w:val="24"/>
-        </w:rPr>
-      </w:pPr>
-      <w:r>
-        <w:rPr>
-          <w:sz w:val="24"/>
-          <w:szCs w:val="24"/>
-        </w:rPr>
-        <w:t xml:space="preserve">Unity-n belül a maximális vertex szám egy hálón belül 16-bites buffer esetén </w:t>
-      </w:r>
-      <w:r>
-        <w:rPr>
-          <w:sz w:val="24"/>
-          <w:szCs w:val="24"/>
-        </w:rPr>
-        <w:t>65535</w:t>
-      </w:r>
-      <w:r>
-        <w:rPr>
-          <w:sz w:val="24"/>
-          <w:szCs w:val="24"/>
-        </w:rPr>
-        <w:t xml:space="preserve"> vagy több mint 4 milliárd 32-bites buffer esetén. A 16-bites buffer az alapértelmezett</w:t>
-      </w:r>
-      <w:r>
-        <w:rPr>
-          <w:sz w:val="24"/>
-          <w:szCs w:val="24"/>
-        </w:rPr>
-        <w:t>, hiszen feleannyi memóriát használ, mint a 32-bites buffer.</w:t>
-      </w:r>
-    </w:p>
-    <w:p>
-      <w:pPr>
-        <w:pStyle w:val="Heading2"/>
-      </w:pPr>
-      <w:bookmarkStart w:id="10" w:name="_Toc167744978"/>
-      <w:r>
-        <w:t>Triangles</w:t>
-      </w:r>
-      <w:bookmarkEnd w:id="10"/>
-    </w:p>
-    <w:p>
-      <w:pPr>
-        <w:jc w:val="both"/>
-        <w:rPr>
-          <w:sz w:val="24"/>
-          <w:szCs w:val="24"/>
-        </w:rPr>
-      </w:pPr>
-      <w:r>
-        <w:rPr>
-          <w:sz w:val="24"/>
-          <w:szCs w:val="24"/>
-        </w:rPr>
-        <w:t xml:space="preserve">A triangles tömb szintén egydimenziós adatszerkezet, amely indexeket (Integer) tartalmaz, amelyek a vertices tömbre mutatnak. A tömb 3-as </w:t>
-      </w:r>
-      <w:r>
-        <w:rPr>
-          <w:sz w:val="24"/>
-          <w:szCs w:val="24"/>
-        </w:rPr>
-        <w:t>index</w:t>
-      </w:r>
-      <w:r>
-        <w:rPr>
-          <w:sz w:val="24"/>
-          <w:szCs w:val="24"/>
-        </w:rPr>
-        <w:t xml:space="preserve">csoportonkként van értelmezve. </w:t>
-      </w:r>
-      <w:r>
-        <w:rPr>
-          <w:sz w:val="24"/>
-          <w:szCs w:val="24"/>
-        </w:rPr>
-        <w:t>Minden hármas csoport egy háromszöghöz rendeli hozzá a háromszög csúcsainak a vertices tömbben definiált pozícióját indexelés segítségével. Ezekből következik, hogy a triangles tömb elemeinek száma mindig 3 többszöröse.</w:t>
-      </w:r>
-    </w:p>
-    <w:p>
-      <w:pPr>
-        <w:pStyle w:val="Heading2"/>
-      </w:pPr>
-      <w:bookmarkStart w:id="11" w:name="_Toc167744979"/>
-      <w:r>
-        <w:t>Flat Shading vs Smooth Shading</w:t>
-      </w:r>
-      <w:bookmarkEnd w:id="11"/>
-    </w:p>
-    <w:p>
-      <w:pPr>
-        <w:rPr>
-          <w:sz w:val="24"/>
-          <w:szCs w:val="24"/>
-        </w:rPr>
-      </w:pPr>
-      <w:r>
-        <w:rPr>
-          <w:sz w:val="24"/>
-          <w:szCs w:val="24"/>
-        </w:rPr>
-        <w:t>A Shading a Mesh megvilágítására vonatkozó kifejezés. Grafikai megjelenítéskor a megvilágítás a vertex-ek normáljaiból vannak kiszámítva. Egy vertex normálja az élektől függ, amelyeknek tagja. Ha egy vertex csak egy háromszöghöz tartozik az azt jelenti, hogy csak kettő élnek a végpontja, amelyekből egyértelműen kiszámítható a normálvektor. Ha egy vertex több háromszögnek, vagyis kettőnél több élnek a végpontja, akkor a normált az adott háromszögekhez tartozó élekből kiszámított normáloknak az átlagolásával lehet megkapni.</w:t>
+        <w:t>vertex több háromszögnek, vagyis kettőnél több élnek a végpontja, akkor a normált az adott háromszögekhez tartozó élekből kiszámított normáloknak az átlagolásával lehet megkapni.</w:t>
       </w:r>
     </w:p>
     <w:p>
@@ -4181,7 +4185,6 @@
           <w:sz w:val="24"/>
           <w:szCs w:val="24"/>
         </w:rPr>
-        <w:lastRenderedPageBreak/>
         <w:t>Smooth Shading-nek nevezzük amikor az éleken és sarkokon találkozó háromszögek ugyan az a vertex-et használják, tehát a felületek megvilágítása folytonosan változik oldalról oldalra, ezért az élek és sarkok nehezebben kivehetők.</w:t>
       </w:r>
     </w:p>
@@ -4191,6 +4194,7 @@
       </w:pPr>
       <w:r>
         <w:rPr>
+          <w:noProof/>
           <w:sz w:val="24"/>
           <w:szCs w:val="24"/>
         </w:rPr>
@@ -4210,7 +4214,7 @@
                     <pic:cNvPicPr/>
                   </pic:nvPicPr>
                   <pic:blipFill>
-                    <a:blip r:embed="rId8"/>
+                    <a:blip r:embed="rId9"/>
                     <a:stretch>
                       <a:fillRect/>
                     </a:stretch>
@@ -4262,7 +4266,7 @@
           <w:noProof/>
           <w:color w:val="000000" w:themeColor="text1"/>
         </w:rPr>
-        <w:t>1</w:t>
+        <w:t>2</w:t>
       </w:r>
       <w:r>
         <w:rPr>
@@ -4374,7 +4378,7 @@
           <w:sz w:val="24"/>
           <w:szCs w:val="24"/>
         </w:rPr>
-        <w:t xml:space="preserve">ubes egy kockához 256 konfiguráció közül társít egyet. Ez lehetővé tesz a talaj lényegesen nagyobb „felbontásban” való megjelenítését. </w:t>
+        <w:t xml:space="preserve">ubes egy kockához 256 konfiguráció közül társít egyet. Ez lehetővé tesz a talaj lényegesen nagyobb felbontásban való megjelenítését. </w:t>
       </w:r>
     </w:p>
     <w:p>
@@ -4427,64 +4431,57 @@
       <w:pPr>
         <w:jc w:val="both"/>
         <w:rPr>
-          <w:b/>
-          <w:bCs/>
-          <w:caps/>
-          <w:color w:val="FF0000"/>
-          <w:sz w:val="24"/>
-          <w:szCs w:val="24"/>
-          <w:highlight w:val="black"/>
-        </w:rPr>
-      </w:pPr>
-      <w:r>
-        <w:rPr>
-          <w:b/>
-          <w:bCs/>
-          <w:caps/>
-          <w:color w:val="FF0000"/>
-          <w:sz w:val="24"/>
-          <w:szCs w:val="24"/>
-          <w:highlight w:val="black"/>
-        </w:rPr>
-        <w:t>illusztráció minecraft→rough terrain</w:t>
-      </w:r>
-      <w:r>
-        <w:rPr>
-          <w:b/>
-          <w:bCs/>
-          <w:caps/>
-          <w:color w:val="FF0000"/>
-          <w:sz w:val="24"/>
-          <w:szCs w:val="24"/>
-          <w:highlight w:val="black"/>
-        </w:rPr>
-        <w:t>→smooth terrain</w:t>
-      </w:r>
-    </w:p>
-    <w:p>
-      <w:pPr>
-        <w:jc w:val="both"/>
-        <w:rPr>
-          <w:b/>
-          <w:bCs/>
-          <w:caps/>
-          <w:color w:val="FF0000"/>
-          <w:sz w:val="24"/>
-          <w:szCs w:val="24"/>
-          <w:highlight w:val="black"/>
-        </w:rPr>
-      </w:pPr>
-      <w:r>
-        <w:rPr>
-          <w:b/>
-          <w:bCs/>
-          <w:caps/>
-          <w:color w:val="FF0000"/>
-          <w:sz w:val="24"/>
-          <w:szCs w:val="24"/>
-          <w:highlight w:val="black"/>
-        </w:rPr>
-        <w:t>lehet egy szélesebb kép is, csak kell textúra a talajra amihez kell custom shader</w:t>
+          <w:sz w:val="24"/>
+          <w:szCs w:val="24"/>
+        </w:rPr>
+      </w:pPr>
+      <w:r>
+        <w:rPr>
+          <w:noProof/>
+          <w:sz w:val="24"/>
+          <w:szCs w:val="24"/>
+        </w:rPr>
+        <w:drawing>
+          <wp:inline distT="0" distB="0" distL="0" distR="0" wp14:anchorId="7260E083" wp14:editId="79AD506A">
+            <wp:extent cx="5731510" cy="1901825"/>
+            <wp:effectExtent l="0" t="0" r="2540" b="3175"/>
+            <wp:docPr id="1647165396" name="Picture 2"/>
+            <wp:cNvGraphicFramePr>
+              <a:graphicFrameLocks xmlns:a="http://schemas.openxmlformats.org/drawingml/2006/main" noChangeAspect="1"/>
+            </wp:cNvGraphicFramePr>
+            <a:graphic xmlns:a="http://schemas.openxmlformats.org/drawingml/2006/main">
+              <a:graphicData uri="http://schemas.openxmlformats.org/drawingml/2006/picture">
+                <pic:pic xmlns:pic="http://schemas.openxmlformats.org/drawingml/2006/picture">
+                  <pic:nvPicPr>
+                    <pic:cNvPr id="1647165396" name="Picture 1647165396"/>
+                    <pic:cNvPicPr/>
+                  </pic:nvPicPr>
+                  <pic:blipFill>
+                    <a:blip r:embed="rId10" cstate="print">
+                      <a:extLst>
+                        <a:ext uri="{28A0092B-C50C-407E-A947-70E740481C1C}">
+                          <a14:useLocalDpi xmlns:a14="http://schemas.microsoft.com/office/drawing/2010/main" val="0"/>
+                        </a:ext>
+                      </a:extLst>
+                    </a:blip>
+                    <a:stretch>
+                      <a:fillRect/>
+                    </a:stretch>
+                  </pic:blipFill>
+                  <pic:spPr>
+                    <a:xfrm>
+                      <a:off x="0" y="0"/>
+                      <a:ext cx="5731510" cy="1901825"/>
+                    </a:xfrm>
+                    <a:prstGeom prst="rect">
+                      <a:avLst/>
+                    </a:prstGeom>
+                  </pic:spPr>
+                </pic:pic>
+              </a:graphicData>
+            </a:graphic>
+          </wp:inline>
+        </w:drawing>
       </w:r>
     </w:p>
     <w:p>
@@ -4493,6 +4490,7 @@
       </w:pPr>
       <w:bookmarkStart w:id="13" w:name="_Toc167744981"/>
       <w:r>
+        <w:lastRenderedPageBreak/>
         <w:t xml:space="preserve">Marching </w:t>
       </w:r>
       <w:r>
@@ -4641,15 +4639,7 @@
           <w:sz w:val="24"/>
           <w:szCs w:val="24"/>
         </w:rPr>
-        <w:t xml:space="preserve"> pontok, amelyek egy </w:t>
-      </w:r>
-      <w:r>
-        <w:rPr>
-          <w:sz w:val="24"/>
-          <w:szCs w:val="24"/>
-        </w:rPr>
-        <w:lastRenderedPageBreak/>
-        <w:t>alakzat belsejében helyezkednek el magas konstans értékkel rendelkeznek, míg amik az alakzaton kívül vannak</w:t>
+        <w:t xml:space="preserve"> pontok, amelyek egy alakzat belsejében helyezkednek el magas konstans értékkel rendelkeznek, míg amik az alakzaton kívül vannak</w:t>
       </w:r>
       <w:r>
         <w:rPr>
@@ -4688,7 +4678,7 @@
       </w:pPr>
       <w:bookmarkStart w:id="14" w:name="_Toc167744982"/>
       <w:r>
-        <w:t>Hol használatos a Marching Cubes algoritmus?</w:t>
+        <w:t>Hol használatos a Marching Cubes algoritmus</w:t>
       </w:r>
       <w:bookmarkEnd w:id="14"/>
     </w:p>
@@ -4937,6 +4927,7 @@
           <w:sz w:val="24"/>
           <w:szCs w:val="24"/>
         </w:rPr>
+        <w:lastRenderedPageBreak/>
         <w:t>A Marching Cubes algoritmus szimulációk kiértékelésér</w:t>
       </w:r>
       <w:r>
@@ -4990,8 +4981,8 @@
         <w:spacing w:after="120"/>
         <w:jc w:val="center"/>
         <w:sectPr>
-          <w:footerReference w:type="default" r:id="rId9"/>
-          <w:footerReference w:type="first" r:id="rId10"/>
+          <w:footerReference w:type="default" r:id="rId11"/>
+          <w:footerReference w:type="first" r:id="rId12"/>
           <w:type w:val="continuous"/>
           <w:pgSz w:w="11906" w:h="16838"/>
           <w:pgMar w:top="1440" w:right="1440" w:bottom="1440" w:left="1440" w:header="708" w:footer="708" w:gutter="0"/>
@@ -5030,7 +5021,7 @@
                     </pic:cNvPicPr>
                   </pic:nvPicPr>
                   <pic:blipFill rotWithShape="1">
-                    <a:blip r:embed="rId11" cstate="print">
+                    <a:blip r:embed="rId13" cstate="print">
                       <a:extLst>
                         <a:ext uri="{28A0092B-C50C-407E-A947-70E740481C1C}">
                           <a14:useLocalDpi xmlns:a14="http://schemas.microsoft.com/office/drawing/2010/main" val="0"/>
@@ -5097,7 +5088,7 @@
           <w:noProof/>
           <w:color w:val="000000" w:themeColor="text1"/>
         </w:rPr>
-        <w:t>2</w:t>
+        <w:t>3</w:t>
       </w:r>
       <w:r>
         <w:rPr>
@@ -5144,7 +5135,7 @@
                     </pic:cNvPicPr>
                   </pic:nvPicPr>
                   <pic:blipFill rotWithShape="1">
-                    <a:blip r:embed="rId12" cstate="print">
+                    <a:blip r:embed="rId14" cstate="print">
                       <a:extLst>
                         <a:ext uri="{28A0092B-C50C-407E-A947-70E740481C1C}">
                           <a14:useLocalDpi xmlns:a14="http://schemas.microsoft.com/office/drawing/2010/main" val="0"/>
@@ -5215,7 +5206,7 @@
           <w:noProof/>
           <w:color w:val="000000" w:themeColor="text1"/>
         </w:rPr>
-        <w:t>3</w:t>
+        <w:t>4</w:t>
       </w:r>
       <w:r>
         <w:rPr>
@@ -5247,7 +5238,7 @@
           <w:noProof/>
         </w:rPr>
         <w:drawing>
-          <wp:inline distT="0" distB="0" distL="0" distR="0" wp14:anchorId="23D394F6" wp14:editId="4F9B2B36">
+          <wp:inline distT="0" distB="0" distL="0" distR="0" wp14:anchorId="23D394F6" wp14:editId="25BF1D04">
             <wp:extent cx="2628000" cy="2627630"/>
             <wp:effectExtent l="0" t="0" r="1270" b="1270"/>
             <wp:docPr id="1284954380" name="Picture 3"/>
@@ -5264,7 +5255,7 @@
                     </pic:cNvPicPr>
                   </pic:nvPicPr>
                   <pic:blipFill rotWithShape="1">
-                    <a:blip r:embed="rId13" cstate="print">
+                    <a:blip r:embed="rId15" cstate="print">
                       <a:extLst>
                         <a:ext uri="{28A0092B-C50C-407E-A947-70E740481C1C}">
                           <a14:useLocalDpi xmlns:a14="http://schemas.microsoft.com/office/drawing/2010/main" val="0"/>
@@ -5335,7 +5326,7 @@
           <w:noProof/>
           <w:color w:val="000000" w:themeColor="text1"/>
         </w:rPr>
-        <w:t>4</w:t>
+        <w:t>5</w:t>
       </w:r>
       <w:r>
         <w:rPr>
@@ -5765,7 +5756,7 @@
                     </pic:cNvPicPr>
                   </pic:nvPicPr>
                   <pic:blipFill rotWithShape="1">
-                    <a:blip r:embed="rId14" cstate="print">
+                    <a:blip r:embed="rId16" cstate="print">
                       <a:extLst>
                         <a:ext uri="{28A0092B-C50C-407E-A947-70E740481C1C}">
                           <a14:useLocalDpi xmlns:a14="http://schemas.microsoft.com/office/drawing/2010/main" val="0"/>
@@ -5836,7 +5827,7 @@
           <w:noProof/>
           <w:color w:val="000000" w:themeColor="text1"/>
         </w:rPr>
-        <w:t>5</w:t>
+        <w:t>6</w:t>
       </w:r>
       <w:r>
         <w:rPr>
@@ -5885,7 +5876,7 @@
                     </pic:cNvPicPr>
                   </pic:nvPicPr>
                   <pic:blipFill rotWithShape="1">
-                    <a:blip r:embed="rId15" cstate="print">
+                    <a:blip r:embed="rId17" cstate="print">
                       <a:extLst>
                         <a:ext uri="{28A0092B-C50C-407E-A947-70E740481C1C}">
                           <a14:useLocalDpi xmlns:a14="http://schemas.microsoft.com/office/drawing/2010/main" val="0"/>
@@ -5956,7 +5947,7 @@
           <w:noProof/>
           <w:color w:val="000000" w:themeColor="text1"/>
         </w:rPr>
-        <w:t>6</w:t>
+        <w:t>7</w:t>
       </w:r>
       <w:r>
         <w:rPr>
@@ -6005,7 +5996,7 @@
                     </pic:cNvPicPr>
                   </pic:nvPicPr>
                   <pic:blipFill rotWithShape="1">
-                    <a:blip r:embed="rId16" cstate="print">
+                    <a:blip r:embed="rId18" cstate="print">
                       <a:extLst>
                         <a:ext uri="{28A0092B-C50C-407E-A947-70E740481C1C}">
                           <a14:useLocalDpi xmlns:a14="http://schemas.microsoft.com/office/drawing/2010/main" val="0"/>
@@ -6075,7 +6066,7 @@
           <w:noProof/>
           <w:color w:val="000000" w:themeColor="text1"/>
         </w:rPr>
-        <w:t>7</w:t>
+        <w:t>8</w:t>
       </w:r>
       <w:r>
         <w:rPr>
@@ -6200,13 +6191,7 @@
         <w:t>5</w:t>
       </w:r>
       <w:r>
-        <w:t xml:space="preserve">. </w:t>
-      </w:r>
-      <w:r>
-        <w:t>á</w:t>
-      </w:r>
-      <w:r>
-        <w:t>bra Simítatlan felület</w:t>
+        <w:t>. ábra Simítatlan felület</w:t>
       </w:r>
       <w:r>
         <w:rPr>
@@ -9547,97 +9532,7 @@
           <w:szCs w:val="24"/>
           <w:highlight w:val="black"/>
         </w:rPr>
-        <w:t>perlin noise</w:t>
-      </w:r>
-    </w:p>
-    <w:p>
-      <w:pPr>
-        <w:jc w:val="both"/>
-        <w:rPr>
-          <w:b/>
-          <w:bCs/>
-          <w:caps/>
-          <w:color w:val="FF0000"/>
-          <w:sz w:val="24"/>
-          <w:szCs w:val="24"/>
-          <w:highlight w:val="black"/>
-        </w:rPr>
-      </w:pPr>
-      <w:r>
-        <w:rPr>
-          <w:b/>
-          <w:bCs/>
-          <w:caps/>
-          <w:color w:val="FF0000"/>
-          <w:sz w:val="24"/>
-          <w:szCs w:val="24"/>
-          <w:highlight w:val="black"/>
-        </w:rPr>
-        <w:t>heightmap</w:t>
-      </w:r>
-    </w:p>
-    <w:p>
-      <w:pPr>
-        <w:jc w:val="both"/>
-        <w:rPr>
-          <w:b/>
-          <w:bCs/>
-          <w:caps/>
-          <w:color w:val="FF0000"/>
-          <w:sz w:val="24"/>
-          <w:szCs w:val="24"/>
-          <w:highlight w:val="black"/>
-        </w:rPr>
-      </w:pPr>
-    </w:p>
-    <w:p>
-      <w:pPr>
-        <w:jc w:val="both"/>
-        <w:rPr>
-          <w:b/>
-          <w:bCs/>
-          <w:caps/>
-          <w:color w:val="FF0000"/>
-          <w:sz w:val="24"/>
-          <w:szCs w:val="24"/>
-          <w:highlight w:val="black"/>
-        </w:rPr>
-      </w:pPr>
-      <w:r>
-        <w:rPr>
-          <w:b/>
-          <w:bCs/>
-          <w:caps/>
-          <w:color w:val="FF0000"/>
-          <w:sz w:val="24"/>
-          <w:szCs w:val="24"/>
-          <w:highlight w:val="black"/>
-        </w:rPr>
-        <w:t>marching cubes optimalizázás magyrázat</w:t>
-      </w:r>
-      <w:r>
-        <w:rPr>
-          <w:b/>
-          <w:bCs/>
-          <w:caps/>
-          <w:color w:val="FF0000"/>
-          <w:sz w:val="24"/>
-          <w:szCs w:val="24"/>
-          <w:highlight w:val="black"/>
-        </w:rPr>
-        <w:t xml:space="preserve"> kezdete</w:t>
-      </w:r>
-      <w:r>
-        <w:rPr>
-          <w:b/>
-          <w:bCs/>
-          <w:caps/>
-          <w:color w:val="FF0000"/>
-          <w:sz w:val="24"/>
-          <w:szCs w:val="24"/>
-          <w:highlight w:val="black"/>
-        </w:rPr>
-        <w:t xml:space="preserve"> </w:t>
+        <w:t>…</w:t>
       </w:r>
     </w:p>
     <w:p>
@@ -9653,6 +9548,7 @@
       <w:sdtPr>
         <w:rPr>
           <w:rFonts w:eastAsiaTheme="minorHAnsi" w:cstheme="minorBidi"/>
+          <w:b w:val="0"/>
           <w:color w:val="auto"/>
           <w:sz w:val="22"/>
           <w:szCs w:val="22"/>
@@ -9663,11 +9559,6 @@
           <w:docPartUnique/>
         </w:docPartObj>
       </w:sdtPr>
-      <w:sdtEndPr>
-        <w:rPr>
-          <w:b w:val="0"/>
-        </w:rPr>
-      </w:sdtEndPr>
       <w:sdtContent>
         <w:p>
           <w:pPr>

</xml_diff>

<commit_message>
CubicChunk, Dynamic Render and WorldTest build
</commit_message>
<xml_diff>
--- a/Documents/Szakdolgozat Piltz Gergely G1VYQG.docx
+++ b/Documents/Szakdolgozat Piltz Gergely G1VYQG.docx
@@ -7053,7 +7053,7 @@
           <w:noProof/>
         </w:rPr>
         <w:drawing>
-          <wp:inline distT="0" distB="0" distL="0" distR="0" wp14:anchorId="23D394F6" wp14:editId="397255A9">
+          <wp:inline distT="0" distB="0" distL="0" distR="0" wp14:anchorId="23D394F6" wp14:editId="0C178342">
             <wp:extent cx="2628000" cy="2627630"/>
             <wp:effectExtent l="0" t="0" r="1270" b="1270"/>
             <wp:docPr id="1284954380" name="Picture 3"/>
@@ -20387,83 +20387,7 @@
         <w:t xml:space="preserve"> könyvtárának egy beépített funkciója és tökéletesen alkalmas talajmagasság meghatározására.</w:t>
       </w:r>
     </w:p>
-    <w:p>
-      <w:pPr>
-        <w:rPr>
-          <w:b/>
-          <w:bCs/>
-          <w:caps/>
-          <w:color w:val="FF0000"/>
-          <w:szCs w:val="24"/>
-          <w:highlight w:val="black"/>
-        </w:rPr>
-      </w:pPr>
-      <w:r>
-        <w:rPr>
-          <w:b/>
-          <w:bCs/>
-          <w:caps/>
-          <w:color w:val="FF0000"/>
-          <w:szCs w:val="24"/>
-          <w:highlight w:val="black"/>
-        </w:rPr>
-        <w:t>…</w:t>
-      </w:r>
-    </w:p>
-    <w:p>
-      <w:pPr>
-        <w:pStyle w:val="Heading1"/>
-      </w:pPr>
-      <w:bookmarkStart w:id="41" w:name="_Toc169276380"/>
-      <w:proofErr w:type="spellStart"/>
-      <w:r>
-        <w:t>Perlin</w:t>
-      </w:r>
-      <w:proofErr w:type="spellEnd"/>
-      <w:r>
-        <w:t xml:space="preserve"> </w:t>
-      </w:r>
-      <w:proofErr w:type="spellStart"/>
-      <w:r>
-        <w:t>Noise</w:t>
-      </w:r>
-      <w:bookmarkEnd w:id="41"/>
-      <w:proofErr w:type="spellEnd"/>
-      <w:r>
-        <w:t xml:space="preserve"> </w:t>
-      </w:r>
-    </w:p>
-    <w:p>
-      <w:pPr>
-        <w:rPr>
-          <w:b/>
-          <w:bCs/>
-          <w:caps/>
-          <w:color w:val="FF0000"/>
-          <w:szCs w:val="24"/>
-          <w:highlight w:val="black"/>
-        </w:rPr>
-      </w:pPr>
-      <w:r>
-        <w:rPr>
-          <w:b/>
-          <w:bCs/>
-          <w:caps/>
-          <w:color w:val="FF0000"/>
-          <w:szCs w:val="24"/>
-          <w:highlight w:val="black"/>
-        </w:rPr>
-        <w:t>…</w:t>
-      </w:r>
-    </w:p>
-    <w:p>
-      <w:pPr>
-        <w:rPr>
-          <w:szCs w:val="24"/>
-        </w:rPr>
-      </w:pPr>
-    </w:p>
-    <w:bookmarkStart w:id="42" w:name="_Toc169276381" w:displacedByCustomXml="next"/>
+    <w:bookmarkStart w:id="41" w:name="_Toc169276381" w:displacedByCustomXml="next"/>
     <w:sdt>
       <w:sdtPr>
         <w:rPr>
@@ -20492,7 +20416,7 @@
           <w:r>
             <w:t>Hivatkozások</w:t>
           </w:r>
-          <w:bookmarkEnd w:id="42"/>
+          <w:bookmarkEnd w:id="41"/>
         </w:p>
         <w:sdt>
           <w:sdtPr>
@@ -20582,7 +20506,6 @@
                 <w:rPr>
                   <w:noProof/>
                 </w:rPr>
-                <w:lastRenderedPageBreak/>
                 <w:t xml:space="preserve">Lorensen, W. E., &amp; Cline, H. E. (1987). Marching Cubes: A High Resolution 3D Surface Construction Algorithm. </w:t>
               </w:r>
               <w:r>

</xml_diff>